<commit_message>
Updated specification for police formats
</commit_message>
<xml_diff>
--- a/xmlschema/infoculture_police_formats.docx
+++ b/xmlschema/infoculture_police_formats.docx
@@ -247,6 +247,60 @@
         </w:p>
         <w:p>
           <w:pPr>
+            <w:ind w:left="2127"/>
+            <w:jc w:val="right"/>
+            <w:rPr>
+              <w:lang w:val="en-US"/>
+            </w:rPr>
+          </w:pPr>
+        </w:p>
+        <w:p>
+          <w:pPr>
+            <w:ind w:left="2127"/>
+            <w:jc w:val="right"/>
+            <w:rPr>
+              <w:lang w:val="en-US"/>
+            </w:rPr>
+          </w:pPr>
+        </w:p>
+        <w:p>
+          <w:pPr>
+            <w:ind w:left="2127"/>
+            <w:jc w:val="right"/>
+            <w:rPr>
+              <w:lang w:val="en-US"/>
+            </w:rPr>
+          </w:pPr>
+        </w:p>
+        <w:p>
+          <w:pPr>
+            <w:ind w:left="2127"/>
+            <w:jc w:val="right"/>
+            <w:rPr>
+              <w:lang w:val="en-US"/>
+            </w:rPr>
+          </w:pPr>
+        </w:p>
+        <w:p>
+          <w:pPr>
+            <w:ind w:left="2127"/>
+            <w:jc w:val="right"/>
+            <w:rPr>
+              <w:lang w:val="en-US"/>
+            </w:rPr>
+          </w:pPr>
+        </w:p>
+        <w:p>
+          <w:pPr>
+            <w:ind w:left="2127"/>
+            <w:jc w:val="right"/>
+            <w:rPr>
+              <w:lang w:val="en-US"/>
+            </w:rPr>
+          </w:pPr>
+        </w:p>
+        <w:p>
+          <w:pPr>
             <w:ind w:left="-993" w:firstLine="426"/>
             <w:jc w:val="right"/>
             <w:rPr>
@@ -265,24 +319,8 @@
         </w:p>
         <w:p>
           <w:pPr>
-            <w:ind w:left="-993" w:firstLine="426"/>
+            <w:ind w:left="2127"/>
             <w:jc w:val="right"/>
-            <w:rPr>
-              <w:lang w:val="en-US"/>
-            </w:rPr>
-          </w:pPr>
-          <w:r>
-            <w:rPr>
-              <w:lang w:val="en-US"/>
-            </w:rPr>
-            <w:t>Постоянная ссылка: http://</w:t>
-          </w:r>
-          <w:bookmarkStart w:id="0" w:name="_GoBack"/>
-          <w:bookmarkEnd w:id="0"/>
-        </w:p>
-        <w:p>
-          <w:pPr>
-            <w:ind w:left="-993" w:firstLine="426"/>
             <w:rPr>
               <w:rFonts w:ascii="Times" w:hAnsi="Times" w:cs="Times"/>
               <w:noProof/>
@@ -290,33 +328,39 @@
               <w:szCs w:val="28"/>
             </w:rPr>
           </w:pPr>
+          <w:r>
+            <w:rPr>
+              <w:lang w:val="en-US"/>
+            </w:rPr>
+            <w:t>Постоянная ссылка</w:t>
+          </w:r>
+          <w:r>
+            <w:t xml:space="preserve"> на последнюю версию спецификации</w:t>
+          </w:r>
+          <w:r>
+            <w:rPr>
+              <w:lang w:val="en-US"/>
+            </w:rPr>
+            <w:t xml:space="preserve">: </w:t>
+          </w:r>
+          <w:hyperlink r:id="rId10" w:history="1">
+            <w:r>
+              <w:rPr>
+                <w:rStyle w:val="ad"/>
+                <w:lang w:val="en-US"/>
+              </w:rPr>
+              <w:t>https://github.com/infoculture/openpolice/tree/master/xmlschema</w:t>
+            </w:r>
+          </w:hyperlink>
+          <w:r>
+            <w:rPr>
+              <w:lang w:val="en-US"/>
+            </w:rPr>
+            <w:t xml:space="preserve"> </w:t>
+          </w:r>
         </w:p>
       </w:sdtContent>
     </w:sdt>
-    <w:p>
-      <w:pPr>
-        <w:tabs>
-          <w:tab w:val="left" w:pos="3828"/>
-        </w:tabs>
-        <w:ind w:left="-993" w:firstLine="426"/>
-        <w:jc w:val="right"/>
-        <w:rPr>
-          <w:rFonts w:ascii="Times" w:hAnsi="Times" w:cs="Times"/>
-          <w:noProof/>
-          <w:sz w:val="28"/>
-          <w:szCs w:val="28"/>
-        </w:rPr>
-      </w:pPr>
-      <w:r>
-        <w:rPr>
-          <w:rFonts w:ascii="Times" w:hAnsi="Times" w:cs="Times"/>
-          <w:noProof/>
-          <w:sz w:val="28"/>
-          <w:szCs w:val="28"/>
-        </w:rPr>
-        <w:br w:type="page"/>
-      </w:r>
-    </w:p>
     <w:sdt>
       <w:sdtPr>
         <w:rPr>
@@ -544,7 +588,7 @@
             <w:rPr>
               <w:noProof/>
             </w:rPr>
-            <w:t>3</w:t>
+            <w:t>4</w:t>
           </w:r>
           <w:r>
             <w:rPr>
@@ -627,7 +671,7 @@
             <w:rPr>
               <w:noProof/>
             </w:rPr>
-            <w:t>3</w:t>
+            <w:t>4</w:t>
           </w:r>
           <w:r>
             <w:rPr>
@@ -710,7 +754,7 @@
             <w:rPr>
               <w:noProof/>
             </w:rPr>
-            <w:t>3</w:t>
+            <w:t>4</w:t>
           </w:r>
           <w:r>
             <w:rPr>
@@ -793,7 +837,7 @@
             <w:rPr>
               <w:noProof/>
             </w:rPr>
-            <w:t>4</w:t>
+            <w:t>5</w:t>
           </w:r>
           <w:r>
             <w:rPr>
@@ -876,7 +920,7 @@
             <w:rPr>
               <w:noProof/>
             </w:rPr>
-            <w:t>6</w:t>
+            <w:t>7</w:t>
           </w:r>
           <w:r>
             <w:rPr>
@@ -961,7 +1005,7 @@
             <w:rPr>
               <w:noProof/>
             </w:rPr>
-            <w:t>7</w:t>
+            <w:t>8</w:t>
           </w:r>
           <w:r>
             <w:rPr>
@@ -1046,7 +1090,7 @@
             <w:rPr>
               <w:noProof/>
             </w:rPr>
-            <w:t>8</w:t>
+            <w:t>9</w:t>
           </w:r>
           <w:r>
             <w:rPr>
@@ -1228,7 +1272,7 @@
             <w:rPr>
               <w:noProof/>
             </w:rPr>
-            <w:t>11</w:t>
+            <w:t>12</w:t>
           </w:r>
           <w:r>
             <w:rPr>
@@ -1319,7 +1363,7 @@
             <w:rPr>
               <w:noProof/>
             </w:rPr>
-            <w:t>12</w:t>
+            <w:t>14</w:t>
           </w:r>
           <w:r>
             <w:rPr>
@@ -1363,66 +1407,135 @@
       <w:pPr>
         <w:pStyle w:val="1"/>
       </w:pPr>
-      <w:bookmarkStart w:id="1" w:name="_Toc312951137"/>
-      <w:bookmarkStart w:id="2" w:name="_Toc205480053"/>
+      <w:bookmarkStart w:id="0" w:name="_Toc312951137"/>
+      <w:bookmarkStart w:id="1" w:name="_Toc205480053"/>
       <w:r>
         <w:br w:type="page"/>
       </w:r>
+      <w:bookmarkEnd w:id="0"/>
       <w:bookmarkEnd w:id="1"/>
+    </w:p>
+    <w:p>
+      <w:pPr>
+        <w:pStyle w:val="1"/>
+        <w:numPr>
+          <w:ilvl w:val="0"/>
+          <w:numId w:val="12"/>
+        </w:numPr>
+      </w:pPr>
+      <w:bookmarkStart w:id="2" w:name="_Toc224827371"/>
+      <w:r>
+        <w:lastRenderedPageBreak/>
+        <w:t>Введение</w:t>
+      </w:r>
       <w:bookmarkEnd w:id="2"/>
     </w:p>
     <w:p>
       <w:pPr>
+        <w:ind w:firstLine="360"/>
+        <w:rPr>
+          <w:lang w:val="en-US"/>
+        </w:rPr>
+      </w:pPr>
+      <w:r>
+        <w:t>Публикация</w:t>
+      </w:r>
+      <w:r>
+        <w:t xml:space="preserve"> детальных статистических данных </w:t>
+      </w:r>
+      <w:r>
+        <w:t>позволяет предоставить гражданам информацию об уровне преступности максимально локализованным образоми и дать им возможность для объективного принятия решения при перемене места жительства</w:t>
+      </w:r>
+      <w:r>
+        <w:rPr>
+          <w:lang w:val="en-US"/>
+        </w:rPr>
+        <w:t xml:space="preserve">, </w:t>
+      </w:r>
+      <w:r>
+        <w:t>выбора места работы и места открытия бизнеса</w:t>
+      </w:r>
+      <w:r>
+        <w:rPr>
+          <w:lang w:val="en-US"/>
+        </w:rPr>
+        <w:t>.</w:t>
+      </w:r>
+    </w:p>
+    <w:p>
+      <w:pPr>
+        <w:ind w:firstLine="360"/>
+      </w:pPr>
+      <w:r>
+        <w:t>Данный документ охватывает вопросы форматов и рекомендаций по публикации открытых данных о правоохранительной статистике МВД России с детальностью до отделений полиции.</w:t>
+      </w:r>
+    </w:p>
+    <w:p>
+      <w:pPr>
+        <w:ind w:firstLine="360"/>
+        <w:rPr>
+          <w:lang w:val="en-US"/>
+        </w:rPr>
+      </w:pPr>
+      <w:r>
+        <w:t>Предлагаемые</w:t>
+      </w:r>
+      <w:r>
+        <w:t xml:space="preserve"> формат</w:t>
+      </w:r>
+      <w:r>
+        <w:t>ы</w:t>
+      </w:r>
+      <w:r>
+        <w:t xml:space="preserve"> является наиболее простым</w:t>
+      </w:r>
+      <w:r>
+        <w:t>и</w:t>
+      </w:r>
+      <w:r>
+        <w:t xml:space="preserve"> из возможных фор</w:t>
+      </w:r>
+      <w:r>
+        <w:t>матов для публикации и охватываю</w:t>
+      </w:r>
+      <w:bookmarkStart w:id="3" w:name="_GoBack"/>
+      <w:bookmarkEnd w:id="3"/>
+      <w:r>
+        <w:t xml:space="preserve">т только отделения полиции и периоды времени </w:t>
+      </w:r>
+      <w:r>
+        <w:t>с детальностью до одного</w:t>
+      </w:r>
+      <w:r>
+        <w:t xml:space="preserve"> месяца</w:t>
+      </w:r>
+      <w:r>
+        <w:rPr>
+          <w:lang w:val="en-US"/>
+        </w:rPr>
+        <w:t>.</w:t>
+      </w:r>
+    </w:p>
+    <w:p>
+      <w:pPr>
+        <w:pStyle w:val="1"/>
+        <w:jc w:val="left"/>
+      </w:pPr>
+      <w:bookmarkStart w:id="4" w:name="_Toc224827372"/>
+      <w:r>
+        <w:br w:type="page"/>
+      </w:r>
+    </w:p>
+    <w:p>
+      <w:pPr>
         <w:pStyle w:val="1"/>
         <w:numPr>
           <w:ilvl w:val="0"/>
-          <w:numId w:val="8"/>
+          <w:numId w:val="12"/>
         </w:numPr>
       </w:pPr>
-      <w:bookmarkStart w:id="3" w:name="_Toc224827371"/>
       <w:r>
         <w:lastRenderedPageBreak/>
-        <w:t>Введение</w:t>
-      </w:r>
-      <w:bookmarkEnd w:id="3"/>
-    </w:p>
-    <w:p>
-      <w:r>
-        <w:t>Данный документ охватывает вопросы форматов и рекомендаций по публикации открытых данных о правоохранительной статистике МВД России с детальностью до отделений полиции.</w:t>
-      </w:r>
-    </w:p>
-    <w:p>
-      <w:pPr>
-        <w:rPr>
-          <w:lang w:val="en-US"/>
-        </w:rPr>
-      </w:pPr>
-      <w:r>
-        <w:t xml:space="preserve">Предлагаемый формат является наиболее простым из возможных форматов для публикации и охватывает только отделения полиции и периоды времени </w:t>
-      </w:r>
-      <w:r>
-        <w:t>с детальностью до одного</w:t>
-      </w:r>
-      <w:r>
-        <w:t xml:space="preserve"> месяца</w:t>
-      </w:r>
-      <w:r>
-        <w:rPr>
-          <w:lang w:val="en-US"/>
-        </w:rPr>
-        <w:t>.</w:t>
-      </w:r>
-    </w:p>
-    <w:p>
-      <w:pPr>
-        <w:pStyle w:val="1"/>
-        <w:numPr>
-          <w:ilvl w:val="0"/>
-          <w:numId w:val="8"/>
-        </w:numPr>
-      </w:pPr>
-      <w:bookmarkStart w:id="4" w:name="_Toc224827372"/>
-      <w:r>
         <w:t>Спецификация</w:t>
       </w:r>
       <w:bookmarkEnd w:id="4"/>
@@ -1435,16 +1548,18 @@
         <w:pStyle w:val="2"/>
         <w:numPr>
           <w:ilvl w:val="1"/>
-          <w:numId w:val="8"/>
+          <w:numId w:val="12"/>
         </w:numPr>
       </w:pPr>
       <w:bookmarkStart w:id="5" w:name="_Toc224827373"/>
+      <w:r>
+        <w:t xml:space="preserve"> </w:t>
+      </w:r>
       <w:r>
         <w:t>Общие положения</w:t>
       </w:r>
       <w:bookmarkEnd w:id="5"/>
     </w:p>
-    <w:p/>
     <w:p>
       <w:pPr>
         <w:ind w:firstLine="360"/>
@@ -1643,10 +1758,13 @@
         <w:pStyle w:val="2"/>
         <w:numPr>
           <w:ilvl w:val="1"/>
-          <w:numId w:val="8"/>
+          <w:numId w:val="12"/>
         </w:numPr>
       </w:pPr>
       <w:bookmarkStart w:id="6" w:name="_Toc224827374"/>
+      <w:r>
+        <w:t xml:space="preserve"> </w:t>
+      </w:r>
       <w:r>
         <w:t>Подразделения (справочник)</w:t>
       </w:r>
@@ -1924,14 +2042,12 @@
                 <w:lang w:val="en-US"/>
               </w:rPr>
             </w:pPr>
-            <w:proofErr w:type="gramStart"/>
             <w:r>
               <w:rPr>
                 <w:lang w:val="en-US"/>
               </w:rPr>
               <w:t>id</w:t>
             </w:r>
-            <w:proofErr w:type="gramEnd"/>
           </w:p>
         </w:tc>
         <w:tc>
@@ -1997,14 +2113,12 @@
                 <w:lang w:val="en-US"/>
               </w:rPr>
             </w:pPr>
-            <w:proofErr w:type="gramStart"/>
             <w:r>
               <w:rPr>
                 <w:lang w:val="en-US"/>
               </w:rPr>
               <w:t>name</w:t>
             </w:r>
-            <w:proofErr w:type="gramEnd"/>
           </w:p>
         </w:tc>
         <w:tc>
@@ -2073,14 +2187,12 @@
                 <w:lang w:val="en-US"/>
               </w:rPr>
             </w:pPr>
-            <w:proofErr w:type="gramStart"/>
             <w:r>
               <w:rPr>
                 <w:lang w:val="en-US"/>
               </w:rPr>
               <w:t>orgtype</w:t>
             </w:r>
-            <w:proofErr w:type="gramEnd"/>
           </w:p>
         </w:tc>
         <w:tc>
@@ -2154,14 +2266,12 @@
                 <w:lang w:val="en-US"/>
               </w:rPr>
             </w:pPr>
-            <w:proofErr w:type="gramStart"/>
             <w:r>
               <w:rPr>
                 <w:lang w:val="en-US"/>
               </w:rPr>
               <w:t>address</w:t>
             </w:r>
-            <w:proofErr w:type="gramEnd"/>
           </w:p>
         </w:tc>
         <w:tc>
@@ -2196,14 +2306,7 @@
               <w:rPr>
                 <w:lang w:val="en-US"/>
               </w:rPr>
-              <w:t xml:space="preserve">Адрес местонахождения </w:t>
-            </w:r>
-            <w:r>
-              <w:rPr>
-                <w:lang w:val="en-US"/>
-              </w:rPr>
-              <w:lastRenderedPageBreak/>
-              <w:t>подразделения полиции</w:t>
+              <w:t>Адрес местонахождения подразделения полиции</w:t>
             </w:r>
           </w:p>
         </w:tc>
@@ -2223,7 +2326,6 @@
               <w:rPr>
                 <w:lang w:val="en-US"/>
               </w:rPr>
-              <w:lastRenderedPageBreak/>
               <w:t>5</w:t>
             </w:r>
           </w:p>
@@ -2238,14 +2340,12 @@
                 <w:lang w:val="en-US"/>
               </w:rPr>
             </w:pPr>
-            <w:proofErr w:type="gramStart"/>
             <w:r>
               <w:rPr>
                 <w:lang w:val="en-US"/>
               </w:rPr>
               <w:t>phone</w:t>
             </w:r>
-            <w:proofErr w:type="gramEnd"/>
           </w:p>
         </w:tc>
         <w:tc>
@@ -2312,14 +2412,12 @@
                 <w:lang w:val="en-US"/>
               </w:rPr>
             </w:pPr>
-            <w:proofErr w:type="gramStart"/>
             <w:r>
               <w:rPr>
                 <w:lang w:val="en-US"/>
               </w:rPr>
               <w:t>email</w:t>
             </w:r>
-            <w:proofErr w:type="gramEnd"/>
           </w:p>
         </w:tc>
         <w:tc>
@@ -2355,7 +2453,14 @@
               <w:rPr>
                 <w:rFonts w:ascii="Cambria" w:hAnsi="Cambria"/>
               </w:rPr>
-              <w:t>Адрес электронной почты подразделения полиции</w:t>
+              <w:t xml:space="preserve">Адрес электронной почты подразделения </w:t>
+            </w:r>
+            <w:r>
+              <w:rPr>
+                <w:rFonts w:ascii="Cambria" w:hAnsi="Cambria"/>
+              </w:rPr>
+              <w:lastRenderedPageBreak/>
+              <w:t>полиции</w:t>
             </w:r>
           </w:p>
         </w:tc>
@@ -2375,6 +2480,7 @@
               <w:rPr>
                 <w:lang w:val="en-US"/>
               </w:rPr>
+              <w:lastRenderedPageBreak/>
               <w:t>7</w:t>
             </w:r>
           </w:p>
@@ -2389,14 +2495,12 @@
                 <w:lang w:val="en-US"/>
               </w:rPr>
             </w:pPr>
-            <w:proofErr w:type="gramStart"/>
             <w:r>
               <w:rPr>
                 <w:lang w:val="en-US"/>
               </w:rPr>
               <w:t>website</w:t>
             </w:r>
-            <w:proofErr w:type="gramEnd"/>
           </w:p>
         </w:tc>
         <w:tc>
@@ -2463,14 +2567,12 @@
                 <w:lang w:val="en-US"/>
               </w:rPr>
             </w:pPr>
-            <w:proofErr w:type="gramStart"/>
             <w:r>
               <w:rPr>
                 <w:lang w:val="en-US"/>
               </w:rPr>
               <w:t>okato</w:t>
             </w:r>
-            <w:proofErr w:type="gramEnd"/>
           </w:p>
         </w:tc>
         <w:tc>
@@ -2540,14 +2642,12 @@
                 <w:lang w:val="en-US"/>
               </w:rPr>
             </w:pPr>
-            <w:proofErr w:type="gramStart"/>
             <w:r>
               <w:rPr>
                 <w:lang w:val="en-US"/>
               </w:rPr>
               <w:t>oktmo</w:t>
             </w:r>
-            <w:proofErr w:type="gramEnd"/>
           </w:p>
         </w:tc>
         <w:tc>
@@ -2603,19 +2703,11 @@
             <w:tcW w:w="943" w:type="pct"/>
           </w:tcPr>
           <w:p>
-            <w:proofErr w:type="gramStart"/>
             <w:r>
               <w:rPr>
                 <w:lang w:val="en-US"/>
               </w:rPr>
-              <w:t>parent</w:t>
-            </w:r>
-            <w:proofErr w:type="gramEnd"/>
-            <w:r>
-              <w:rPr>
-                <w:lang w:val="en-US"/>
-              </w:rPr>
-              <w:t>_id</w:t>
+              <w:t>parent_id</w:t>
             </w:r>
           </w:p>
         </w:tc>
@@ -2686,19 +2778,11 @@
                 <w:lang w:val="en-US"/>
               </w:rPr>
             </w:pPr>
-            <w:proofErr w:type="gramStart"/>
             <w:r>
               <w:rPr>
                 <w:lang w:val="en-US"/>
               </w:rPr>
-              <w:t>parent</w:t>
-            </w:r>
-            <w:proofErr w:type="gramEnd"/>
-            <w:r>
-              <w:rPr>
-                <w:lang w:val="en-US"/>
-              </w:rPr>
-              <w:t>_name</w:t>
+              <w:t>parent_name</w:t>
             </w:r>
           </w:p>
         </w:tc>
@@ -2878,7 +2962,6 @@
           <w:lang w:val="en-US"/>
         </w:rPr>
       </w:pPr>
-      <w:proofErr w:type="gramStart"/>
       <w:r>
         <w:rPr>
           <w:lang w:val="en-US"/>
@@ -2900,7 +2983,6 @@
         </w:rPr>
         <w:t>.</w:t>
       </w:r>
-      <w:proofErr w:type="gramEnd"/>
     </w:p>
     <w:p/>
     <w:p>
@@ -2908,10 +2990,13 @@
         <w:pStyle w:val="2"/>
         <w:numPr>
           <w:ilvl w:val="1"/>
-          <w:numId w:val="8"/>
+          <w:numId w:val="12"/>
         </w:numPr>
       </w:pPr>
       <w:bookmarkStart w:id="7" w:name="_Toc224827375"/>
+      <w:r>
+        <w:t xml:space="preserve"> </w:t>
+      </w:r>
       <w:r>
         <w:t>Индикаторы (справочник)</w:t>
       </w:r>
@@ -3067,6 +3152,7 @@
               <w:rPr>
                 <w:b/>
               </w:rPr>
+              <w:lastRenderedPageBreak/>
               <w:t>N</w:t>
             </w:r>
           </w:p>
@@ -3159,14 +3245,12 @@
                 <w:lang w:val="en-US"/>
               </w:rPr>
             </w:pPr>
-            <w:proofErr w:type="gramStart"/>
             <w:r>
               <w:rPr>
                 <w:lang w:val="en-US"/>
               </w:rPr>
               <w:t>id</w:t>
             </w:r>
-            <w:proofErr w:type="gramEnd"/>
           </w:p>
         </w:tc>
         <w:tc>
@@ -3232,14 +3316,12 @@
                 <w:lang w:val="en-US"/>
               </w:rPr>
             </w:pPr>
-            <w:proofErr w:type="gramStart"/>
             <w:r>
               <w:rPr>
                 <w:lang w:val="en-US"/>
               </w:rPr>
               <w:t>name</w:t>
             </w:r>
-            <w:proofErr w:type="gramEnd"/>
           </w:p>
         </w:tc>
         <w:tc>
@@ -3308,14 +3390,12 @@
                 <w:lang w:val="en-US"/>
               </w:rPr>
             </w:pPr>
-            <w:proofErr w:type="gramStart"/>
             <w:r>
               <w:rPr>
                 <w:lang w:val="en-US"/>
               </w:rPr>
               <w:t>description</w:t>
             </w:r>
-            <w:proofErr w:type="gramEnd"/>
           </w:p>
         </w:tc>
         <w:tc>
@@ -3950,7 +4030,6 @@
           <w:lang w:val="en-US"/>
         </w:rPr>
       </w:pPr>
-      <w:proofErr w:type="gramStart"/>
       <w:r>
         <w:rPr>
           <w:lang w:val="en-US"/>
@@ -3966,45 +4045,32 @@
         </w:rPr>
         <w:t>.</w:t>
       </w:r>
-      <w:proofErr w:type="gramEnd"/>
     </w:p>
     <w:p>
       <w:pPr>
         <w:ind w:firstLine="360"/>
       </w:pPr>
+      <w:r>
+        <w:t>Дополнительные индикаторы могут быть добавлены для подразделений ГИБДД</w:t>
+      </w:r>
+      <w:r>
+        <w:t xml:space="preserve"> </w:t>
+      </w:r>
+      <w:r>
+        <w:t>и иных локальных</w:t>
+      </w:r>
+      <w:r>
+        <w:t xml:space="preserve"> </w:t>
+      </w:r>
+      <w:r>
+        <w:t>подразделений МВД</w:t>
+      </w:r>
+      <w:r>
+        <w:t>.</w:t>
+      </w:r>
     </w:p>
     <w:p>
-      <w:pPr>
-        <w:ind w:firstLine="360"/>
-      </w:pPr>
-    </w:p>
-    <w:p>
-      <w:pPr>
-        <w:ind w:firstLine="360"/>
-      </w:pPr>
-      <w:r>
-        <w:t>Дополнительные индикаторы могут быть добавлены для подразделений ГИБДД</w:t>
-      </w:r>
-      <w:r>
-        <w:t xml:space="preserve"> </w:t>
-      </w:r>
-      <w:r>
-        <w:t>и иных локальных</w:t>
-      </w:r>
-      <w:r>
-        <w:t xml:space="preserve"> </w:t>
-      </w:r>
-      <w:r>
-        <w:t>подразделений МВД</w:t>
-      </w:r>
-      <w:r>
-        <w:t>.</w:t>
-      </w:r>
-    </w:p>
-    <w:p>
-      <w:pPr>
-        <w:ind w:firstLine="360"/>
-      </w:pPr>
+      <w:bookmarkStart w:id="8" w:name="_Toc224827376"/>
     </w:p>
     <w:p/>
     <w:p>
@@ -4012,16 +4078,18 @@
         <w:pStyle w:val="2"/>
         <w:numPr>
           <w:ilvl w:val="1"/>
-          <w:numId w:val="8"/>
+          <w:numId w:val="12"/>
         </w:numPr>
       </w:pPr>
-      <w:bookmarkStart w:id="8" w:name="_Toc224827376"/>
+      <w:r>
+        <w:lastRenderedPageBreak/>
+        <w:t xml:space="preserve"> </w:t>
+      </w:r>
       <w:r>
         <w:t>Значения индикаторов</w:t>
       </w:r>
       <w:bookmarkEnd w:id="8"/>
     </w:p>
-    <w:p/>
     <w:p>
       <w:pPr>
         <w:pStyle w:val="afd"/>
@@ -4405,19 +4473,11 @@
                 <w:lang w:val="en-US"/>
               </w:rPr>
             </w:pPr>
-            <w:proofErr w:type="gramStart"/>
             <w:r>
               <w:rPr>
                 <w:lang w:val="en-US"/>
               </w:rPr>
-              <w:t>division</w:t>
-            </w:r>
-            <w:proofErr w:type="gramEnd"/>
-            <w:r>
-              <w:rPr>
-                <w:lang w:val="en-US"/>
-              </w:rPr>
-              <w:t>_id</w:t>
+              <w:t>division_id</w:t>
             </w:r>
           </w:p>
         </w:tc>
@@ -4470,7 +4530,6 @@
               <w:rPr>
                 <w:lang w:val="en-US"/>
               </w:rPr>
-              <w:lastRenderedPageBreak/>
               <w:t>2</w:t>
             </w:r>
           </w:p>
@@ -4485,19 +4544,11 @@
                 <w:lang w:val="en-US"/>
               </w:rPr>
             </w:pPr>
-            <w:proofErr w:type="gramStart"/>
             <w:r>
               <w:rPr>
                 <w:lang w:val="en-US"/>
               </w:rPr>
-              <w:t>ind</w:t>
-            </w:r>
-            <w:proofErr w:type="gramEnd"/>
-            <w:r>
-              <w:rPr>
-                <w:lang w:val="en-US"/>
-              </w:rPr>
-              <w:t>_id</w:t>
+              <w:t>ind_id</w:t>
             </w:r>
           </w:p>
         </w:tc>
@@ -4565,14 +4616,12 @@
                 <w:lang w:val="en-US"/>
               </w:rPr>
             </w:pPr>
-            <w:proofErr w:type="gramStart"/>
             <w:r>
               <w:rPr>
                 <w:lang w:val="en-US"/>
               </w:rPr>
               <w:t>month</w:t>
             </w:r>
-            <w:proofErr w:type="gramEnd"/>
           </w:p>
         </w:tc>
         <w:tc>
@@ -4636,14 +4685,12 @@
                 <w:lang w:val="en-US"/>
               </w:rPr>
             </w:pPr>
-            <w:proofErr w:type="gramStart"/>
             <w:r>
               <w:rPr>
                 <w:lang w:val="en-US"/>
               </w:rPr>
               <w:t>year</w:t>
             </w:r>
-            <w:proofErr w:type="gramEnd"/>
           </w:p>
         </w:tc>
         <w:tc>
@@ -4696,14 +4743,12 @@
                 <w:lang w:val="en-US"/>
               </w:rPr>
             </w:pPr>
-            <w:proofErr w:type="gramStart"/>
             <w:r>
               <w:rPr>
                 <w:lang w:val="en-US"/>
               </w:rPr>
               <w:t>value</w:t>
             </w:r>
-            <w:proofErr w:type="gramEnd"/>
           </w:p>
         </w:tc>
         <w:tc>
@@ -4978,7 +5023,6 @@
           <w:lang w:val="en-US"/>
         </w:rPr>
       </w:pPr>
-      <w:proofErr w:type="gramStart"/>
       <w:r>
         <w:rPr>
           <w:lang w:val="en-US"/>
@@ -4994,7 +5038,6 @@
         </w:rPr>
         <w:t>.</w:t>
       </w:r>
-      <w:proofErr w:type="gramEnd"/>
     </w:p>
     <w:p/>
     <w:p>
@@ -5007,6 +5050,19 @@
       </w:pPr>
       <w:bookmarkStart w:id="9" w:name="_Toc224827377"/>
       <w:r>
+        <w:br w:type="page"/>
+      </w:r>
+    </w:p>
+    <w:p>
+      <w:pPr>
+        <w:pStyle w:val="1"/>
+        <w:numPr>
+          <w:ilvl w:val="0"/>
+          <w:numId w:val="12"/>
+        </w:numPr>
+      </w:pPr>
+      <w:r>
+        <w:lastRenderedPageBreak/>
         <w:t>Рекомендации к публикации наборов данных</w:t>
       </w:r>
       <w:bookmarkEnd w:id="9"/>
@@ -5080,7 +5136,7 @@
         </w:rPr>
         <w:t xml:space="preserve"> должны публиковаться в разделе «Открытые данные» </w:t>
       </w:r>
-      <w:hyperlink r:id="rId10" w:history="1">
+      <w:hyperlink r:id="rId11" w:history="1">
         <w:r>
           <w:rPr>
             <w:rStyle w:val="ad"/>
@@ -5637,7 +5693,6 @@
         <w:rPr>
           <w:rFonts w:ascii="Cambria" w:hAnsi="Cambria"/>
         </w:rPr>
-        <w:lastRenderedPageBreak/>
         <w:t>ключевые слова, соответствующие содержанию набора данных;</w:t>
       </w:r>
     </w:p>
@@ -5733,16 +5788,28 @@
         <w:pStyle w:val="1"/>
         <w:numPr>
           <w:ilvl w:val="0"/>
+          <w:numId w:val="12"/>
+        </w:numPr>
+      </w:pPr>
+      <w:bookmarkStart w:id="10" w:name="_Toc224827378"/>
+      <w:r>
+        <w:br w:type="page"/>
+      </w:r>
+    </w:p>
+    <w:p>
+      <w:pPr>
+        <w:pStyle w:val="1"/>
+        <w:numPr>
+          <w:ilvl w:val="0"/>
           <w:numId w:val="6"/>
         </w:numPr>
       </w:pPr>
-      <w:bookmarkStart w:id="10" w:name="_Toc224827378"/>
-      <w:r>
+      <w:r>
+        <w:lastRenderedPageBreak/>
         <w:t>Условия использования</w:t>
       </w:r>
       <w:bookmarkEnd w:id="10"/>
     </w:p>
-    <w:p/>
     <w:p>
       <w:pPr>
         <w:ind w:firstLine="360"/>
@@ -6055,7 +6122,7 @@
           <w:rFonts w:ascii="Cambria" w:eastAsia="Cambria" w:hAnsi="Cambria" w:cs="Cambria"/>
         </w:rPr>
       </w:pPr>
-      <w:hyperlink r:id="rId11" w:history="1">
+      <w:hyperlink r:id="rId12" w:history="1">
         <w:r>
           <w:rPr>
             <w:rStyle w:val="ad"/>
@@ -6124,6 +6191,7 @@
       </w:pPr>
       <w:bookmarkStart w:id="11" w:name="_Toc224827379"/>
       <w:r>
+        <w:lastRenderedPageBreak/>
         <w:t>Приложение А</w:t>
       </w:r>
       <w:r>
@@ -8607,6 +8675,15 @@
           <w:szCs w:val="20"/>
         </w:rPr>
         <w:br/>
+      </w:r>
+      <w:r>
+        <w:rPr>
+          <w:rFonts w:ascii="Consolas" w:hAnsi="Consolas" w:cs="Courier"/>
+          <w:color w:val="000000"/>
+          <w:sz w:val="20"/>
+          <w:szCs w:val="20"/>
+        </w:rPr>
+        <w:lastRenderedPageBreak/>
         <w:t>            </w:t>
       </w:r>
       <w:r>
@@ -10234,6 +10311,10 @@
         <w:ind w:left="720"/>
         <w:jc w:val="left"/>
       </w:pPr>
+      <w:bookmarkStart w:id="12" w:name="_Toc224827380"/>
+      <w:r>
+        <w:br w:type="page"/>
+      </w:r>
     </w:p>
     <w:p>
       <w:pPr>
@@ -10241,8 +10322,8 @@
         <w:ind w:left="720"/>
         <w:jc w:val="left"/>
       </w:pPr>
-      <w:bookmarkStart w:id="12" w:name="_Toc224827380"/>
-      <w:r>
+      <w:r>
+        <w:lastRenderedPageBreak/>
         <w:t>Приложение Б</w:t>
       </w:r>
       <w:r>
@@ -12534,6 +12615,7 @@
           <w:szCs w:val="24"/>
           <w:shd w:val="clear" w:color="auto" w:fill="FFFFFF"/>
         </w:rPr>
+        <w:lastRenderedPageBreak/>
         <w:t>  </w:t>
       </w:r>
       <w:r>
@@ -12622,12 +12704,23 @@
         <w:pStyle w:val="1"/>
         <w:ind w:left="720"/>
         <w:jc w:val="left"/>
+      </w:pPr>
+      <w:bookmarkStart w:id="13" w:name="_Toc224827381"/>
+      <w:r>
+        <w:br w:type="page"/>
+      </w:r>
+    </w:p>
+    <w:p>
+      <w:pPr>
+        <w:pStyle w:val="1"/>
+        <w:ind w:left="720"/>
+        <w:jc w:val="left"/>
         <w:rPr>
           <w:lang w:val="en-US"/>
         </w:rPr>
       </w:pPr>
-      <w:bookmarkStart w:id="13" w:name="_Toc224827381"/>
-      <w:r>
+      <w:r>
+        <w:lastRenderedPageBreak/>
         <w:t>Приложение В</w:t>
       </w:r>
       <w:r>
@@ -14949,6 +15042,15 @@
           <w:szCs w:val="20"/>
         </w:rPr>
         <w:br/>
+      </w:r>
+      <w:r>
+        <w:rPr>
+          <w:rFonts w:ascii="Consolas" w:hAnsi="Consolas" w:cs="Courier"/>
+          <w:color w:val="000000"/>
+          <w:sz w:val="20"/>
+          <w:szCs w:val="20"/>
+        </w:rPr>
+        <w:lastRenderedPageBreak/>
         <w:t>  </w:t>
       </w:r>
       <w:r>
@@ -15448,9 +15550,9 @@
       </w:pPr>
     </w:p>
     <w:sectPr>
-      <w:headerReference w:type="default" r:id="rId12"/>
-      <w:footerReference w:type="default" r:id="rId13"/>
-      <w:footerReference w:type="first" r:id="rId14"/>
+      <w:headerReference w:type="default" r:id="rId13"/>
+      <w:footerReference w:type="default" r:id="rId14"/>
+      <w:footerReference w:type="first" r:id="rId15"/>
       <w:type w:val="continuous"/>
       <w:pgSz w:w="11905" w:h="16837"/>
       <w:pgMar w:top="1134" w:right="850" w:bottom="1134" w:left="1701" w:header="720" w:footer="720" w:gutter="0"/>
@@ -15824,7 +15926,7 @@
         <w:rStyle w:val="affb"/>
         <w:noProof/>
       </w:rPr>
-      <w:t>13</w:t>
+      <w:t>3</w:t>
     </w:r>
     <w:r>
       <w:rPr>
@@ -17148,6 +17250,95 @@
     </w:lvl>
   </w:abstractNum>
   <w:abstractNum w:abstractNumId="11">
+    <w:nsid w:val="3AD37FFE"/>
+    <w:multiLevelType w:val="multilevel"/>
+    <w:tmpl w:val="0409001F"/>
+    <w:lvl w:ilvl="0">
+      <w:start w:val="1"/>
+      <w:numFmt w:val="decimal"/>
+      <w:lvlText w:val="%1."/>
+      <w:lvlJc w:val="left"/>
+      <w:pPr>
+        <w:ind w:left="360" w:hanging="360"/>
+      </w:pPr>
+      <w:rPr>
+        <w:rFonts w:hint="default"/>
+      </w:rPr>
+    </w:lvl>
+    <w:lvl w:ilvl="1">
+      <w:start w:val="1"/>
+      <w:numFmt w:val="decimal"/>
+      <w:lvlText w:val="%1.%2."/>
+      <w:lvlJc w:val="left"/>
+      <w:pPr>
+        <w:ind w:left="792" w:hanging="432"/>
+      </w:pPr>
+    </w:lvl>
+    <w:lvl w:ilvl="2">
+      <w:start w:val="1"/>
+      <w:numFmt w:val="decimal"/>
+      <w:lvlText w:val="%1.%2.%3."/>
+      <w:lvlJc w:val="left"/>
+      <w:pPr>
+        <w:ind w:left="1224" w:hanging="504"/>
+      </w:pPr>
+    </w:lvl>
+    <w:lvl w:ilvl="3">
+      <w:start w:val="1"/>
+      <w:numFmt w:val="decimal"/>
+      <w:lvlText w:val="%1.%2.%3.%4."/>
+      <w:lvlJc w:val="left"/>
+      <w:pPr>
+        <w:ind w:left="1728" w:hanging="648"/>
+      </w:pPr>
+    </w:lvl>
+    <w:lvl w:ilvl="4">
+      <w:start w:val="1"/>
+      <w:numFmt w:val="decimal"/>
+      <w:lvlText w:val="%1.%2.%3.%4.%5."/>
+      <w:lvlJc w:val="left"/>
+      <w:pPr>
+        <w:ind w:left="2232" w:hanging="792"/>
+      </w:pPr>
+    </w:lvl>
+    <w:lvl w:ilvl="5">
+      <w:start w:val="1"/>
+      <w:numFmt w:val="decimal"/>
+      <w:lvlText w:val="%1.%2.%3.%4.%5.%6."/>
+      <w:lvlJc w:val="left"/>
+      <w:pPr>
+        <w:ind w:left="2736" w:hanging="936"/>
+      </w:pPr>
+    </w:lvl>
+    <w:lvl w:ilvl="6">
+      <w:start w:val="1"/>
+      <w:numFmt w:val="decimal"/>
+      <w:lvlText w:val="%1.%2.%3.%4.%5.%6.%7."/>
+      <w:lvlJc w:val="left"/>
+      <w:pPr>
+        <w:ind w:left="3240" w:hanging="1080"/>
+      </w:pPr>
+    </w:lvl>
+    <w:lvl w:ilvl="7">
+      <w:start w:val="1"/>
+      <w:numFmt w:val="decimal"/>
+      <w:lvlText w:val="%1.%2.%3.%4.%5.%6.%7.%8."/>
+      <w:lvlJc w:val="left"/>
+      <w:pPr>
+        <w:ind w:left="3744" w:hanging="1224"/>
+      </w:pPr>
+    </w:lvl>
+    <w:lvl w:ilvl="8">
+      <w:start w:val="1"/>
+      <w:numFmt w:val="decimal"/>
+      <w:lvlText w:val="%1.%2.%3.%4.%5.%6.%7.%8.%9."/>
+      <w:lvlJc w:val="left"/>
+      <w:pPr>
+        <w:ind w:left="4320" w:hanging="1440"/>
+      </w:pPr>
+    </w:lvl>
+  </w:abstractNum>
+  <w:abstractNum w:abstractNumId="12">
     <w:nsid w:val="4C063EA4"/>
     <w:multiLevelType w:val="multilevel"/>
     <w:tmpl w:val="A5F2D912"/>
@@ -17260,7 +17451,7 @@
       </w:rPr>
     </w:lvl>
   </w:abstractNum>
-  <w:abstractNum w:abstractNumId="12">
+  <w:abstractNum w:abstractNumId="13">
     <w:nsid w:val="4F8B456C"/>
     <w:multiLevelType w:val="hybridMultilevel"/>
     <w:tmpl w:val="F3E2D1E8"/>
@@ -17373,7 +17564,7 @@
       </w:rPr>
     </w:lvl>
   </w:abstractNum>
-  <w:abstractNum w:abstractNumId="13">
+  <w:abstractNum w:abstractNumId="14">
     <w:nsid w:val="583D7219"/>
     <w:multiLevelType w:val="hybridMultilevel"/>
     <w:tmpl w:val="DC462360"/>
@@ -17486,7 +17677,7 @@
       </w:rPr>
     </w:lvl>
   </w:abstractNum>
-  <w:abstractNum w:abstractNumId="14">
+  <w:abstractNum w:abstractNumId="15">
     <w:nsid w:val="5C417663"/>
     <w:multiLevelType w:val="hybridMultilevel"/>
     <w:tmpl w:val="25441B16"/>
@@ -17599,7 +17790,7 @@
       </w:rPr>
     </w:lvl>
   </w:abstractNum>
-  <w:abstractNum w:abstractNumId="15">
+  <w:abstractNum w:abstractNumId="16">
     <w:nsid w:val="74AE773C"/>
     <w:multiLevelType w:val="multilevel"/>
     <w:tmpl w:val="051AFA08"/>
@@ -17712,26 +17903,112 @@
       </w:rPr>
     </w:lvl>
   </w:abstractNum>
+  <w:abstractNum w:abstractNumId="17">
+    <w:nsid w:val="7B6D5408"/>
+    <w:multiLevelType w:val="multilevel"/>
+    <w:tmpl w:val="E4983BE2"/>
+    <w:lvl w:ilvl="0">
+      <w:start w:val="1"/>
+      <w:numFmt w:val="decimal"/>
+      <w:lvlText w:val="%1."/>
+      <w:lvlJc w:val="left"/>
+      <w:pPr>
+        <w:ind w:left="360" w:hanging="360"/>
+      </w:pPr>
+    </w:lvl>
+    <w:lvl w:ilvl="1">
+      <w:start w:val="1"/>
+      <w:numFmt w:val="decimal"/>
+      <w:lvlText w:val="%1.%2."/>
+      <w:lvlJc w:val="left"/>
+      <w:pPr>
+        <w:ind w:left="792" w:hanging="432"/>
+      </w:pPr>
+    </w:lvl>
+    <w:lvl w:ilvl="2">
+      <w:start w:val="1"/>
+      <w:numFmt w:val="decimal"/>
+      <w:lvlText w:val="%1.%2.%3."/>
+      <w:lvlJc w:val="left"/>
+      <w:pPr>
+        <w:ind w:left="1224" w:hanging="504"/>
+      </w:pPr>
+    </w:lvl>
+    <w:lvl w:ilvl="3">
+      <w:start w:val="1"/>
+      <w:numFmt w:val="decimal"/>
+      <w:lvlText w:val="%1.%2.%3.%4."/>
+      <w:lvlJc w:val="left"/>
+      <w:pPr>
+        <w:ind w:left="1728" w:hanging="648"/>
+      </w:pPr>
+    </w:lvl>
+    <w:lvl w:ilvl="4">
+      <w:start w:val="1"/>
+      <w:numFmt w:val="decimal"/>
+      <w:lvlText w:val="%1.%2.%3.%4.%5."/>
+      <w:lvlJc w:val="left"/>
+      <w:pPr>
+        <w:ind w:left="2232" w:hanging="792"/>
+      </w:pPr>
+    </w:lvl>
+    <w:lvl w:ilvl="5">
+      <w:start w:val="1"/>
+      <w:numFmt w:val="decimal"/>
+      <w:lvlText w:val="%1.%2.%3.%4.%5.%6."/>
+      <w:lvlJc w:val="left"/>
+      <w:pPr>
+        <w:ind w:left="2736" w:hanging="936"/>
+      </w:pPr>
+    </w:lvl>
+    <w:lvl w:ilvl="6">
+      <w:start w:val="1"/>
+      <w:numFmt w:val="decimal"/>
+      <w:lvlText w:val="%1.%2.%3.%4.%5.%6.%7."/>
+      <w:lvlJc w:val="left"/>
+      <w:pPr>
+        <w:ind w:left="3240" w:hanging="1080"/>
+      </w:pPr>
+    </w:lvl>
+    <w:lvl w:ilvl="7">
+      <w:start w:val="1"/>
+      <w:numFmt w:val="decimal"/>
+      <w:lvlText w:val="%1.%2.%3.%4.%5.%6.%7.%8."/>
+      <w:lvlJc w:val="left"/>
+      <w:pPr>
+        <w:ind w:left="3744" w:hanging="1224"/>
+      </w:pPr>
+    </w:lvl>
+    <w:lvl w:ilvl="8">
+      <w:start w:val="1"/>
+      <w:numFmt w:val="decimal"/>
+      <w:lvlText w:val="%1.%2.%3.%4.%5.%6.%7.%8.%9."/>
+      <w:lvlJc w:val="left"/>
+      <w:pPr>
+        <w:ind w:left="4320" w:hanging="1440"/>
+      </w:pPr>
+    </w:lvl>
+  </w:abstractNum>
   <w:num w:numId="1">
-    <w:abstractNumId w:val="15"/>
+    <w:abstractNumId w:val="16"/>
   </w:num>
   <w:num w:numId="2">
     <w:abstractNumId w:val="9"/>
   </w:num>
   <w:num w:numId="3">
-    <w:abstractNumId w:val="13"/>
+    <w:abstractNumId w:val="14"/>
   </w:num>
   <w:num w:numId="4">
     <w:abstractNumId w:val="7"/>
   </w:num>
   <w:num w:numId="5">
-    <w:abstractNumId w:val="11"/>
+    <w:abstractNumId w:val="12"/>
   </w:num>
   <w:num w:numId="6">
     <w:abstractNumId w:val="10"/>
   </w:num>
   <w:num w:numId="7">
-    <w:abstractNumId w:val="12"/>
+    <w:abstractNumId w:val="13"/>
   </w:num>
   <w:num w:numId="8">
     <w:abstractNumId w:val="6"/>
@@ -17764,10 +18041,16 @@
     </w:lvlOverride>
   </w:num>
   <w:num w:numId="9">
-    <w:abstractNumId w:val="14"/>
+    <w:abstractNumId w:val="15"/>
   </w:num>
   <w:num w:numId="10">
     <w:abstractNumId w:val="8"/>
+  </w:num>
+  <w:num w:numId="11">
+    <w:abstractNumId w:val="17"/>
+  </w:num>
+  <w:num w:numId="12">
+    <w:abstractNumId w:val="11"/>
   </w:num>
   <w:numIdMacAtCleanup w:val="9"/>
 </w:numbering>
@@ -21367,7 +21650,7 @@
 </file>
 
 <file path=customXml/itemProps2.xml><?xml version="1.0" encoding="utf-8"?>
-<ds:datastoreItem xmlns:ds="http://schemas.openxmlformats.org/officeDocument/2006/customXml" ds:itemID="{7699F1C9-D8F8-6C4F-9F6D-00B677ED44BB}">
+<ds:datastoreItem xmlns:ds="http://schemas.openxmlformats.org/officeDocument/2006/customXml" ds:itemID="{30806ECD-D60D-5749-9AC7-4DC649665EDF}">
   <ds:schemaRefs>
     <ds:schemaRef ds:uri="http://schemas.openxmlformats.org/officeDocument/2006/bibliography"/>
   </ds:schemaRefs>

</xml_diff>